<commit_message>
Deployment docs and scribble-output
</commit_message>
<xml_diff>
--- a/CertificateRegistry.docx
+++ b/CertificateRegistry.docx
@@ -4,7 +4,7 @@
   <w:body>
     <w:p>
       <w:pPr>
-        <w:pStyle w:val="9"/>
+        <w:pStyle w:val="11"/>
         <w:jc w:val="center"/>
         <w:rPr>
           <w:b/>
@@ -974,8 +974,6 @@
               </w:rPr>
               <w:t>5</w:t>
             </w:r>
-            <w:bookmarkStart w:id="0" w:name="_GoBack"/>
-            <w:bookmarkEnd w:id="0"/>
           </w:p>
         </w:tc>
         <w:tc>
@@ -1490,6 +1488,7 @@
     <w:p>
       <w:pPr>
         <w:rPr>
+          <w:color w:val="002060"/>
           <w:sz w:val="24"/>
           <w:szCs w:val="24"/>
         </w:rPr>
@@ -1653,6 +1652,90 @@
         </w:rPr>
         <w:fldChar w:fldCharType="end"/>
       </w:r>
+    </w:p>
+    <w:p>
+      <w:pPr>
+        <w:pStyle w:val="2"/>
+        <w:rPr>
+          <w:rFonts w:hint="default"/>
+          <w:lang w:val="en-US"/>
+        </w:rPr>
+      </w:pPr>
+      <w:r>
+        <w:rPr>
+          <w:rFonts w:hint="default"/>
+          <w:lang w:val="en-US"/>
+        </w:rPr>
+        <w:t>6</w:t>
+      </w:r>
+      <w:r>
+        <w:t xml:space="preserve">. </w:t>
+      </w:r>
+      <w:r>
+        <w:rPr>
+          <w:rFonts w:hint="default"/>
+          <w:lang w:val="en-US"/>
+        </w:rPr>
+        <w:t>Bonus</w:t>
+      </w:r>
+    </w:p>
+    <w:p>
+      <w:pPr>
+        <w:pStyle w:val="8"/>
+        <w:keepNext w:val="0"/>
+        <w:keepLines w:val="0"/>
+        <w:widowControl/>
+        <w:suppressLineNumbers w:val="0"/>
+        <w:spacing w:before="0" w:beforeAutospacing="0" w:after="192" w:afterAutospacing="0"/>
+        <w:ind w:left="0" w:right="0" w:firstLine="0"/>
+        <w:rPr>
+          <w:rFonts w:hint="default" w:ascii="Calibri" w:hAnsi="Calibri" w:eastAsia="Segoe UI" w:cs="Calibri"/>
+          <w:i w:val="0"/>
+          <w:iCs w:val="0"/>
+          <w:caps w:val="0"/>
+          <w:color w:val="auto"/>
+          <w:spacing w:val="0"/>
+          <w:sz w:val="24"/>
+          <w:szCs w:val="24"/>
+        </w:rPr>
+      </w:pPr>
+      <w:r>
+        <w:rPr>
+          <w:rFonts w:hint="default" w:ascii="Calibri" w:hAnsi="Calibri" w:eastAsia="Segoe UI" w:cs="Calibri"/>
+          <w:i w:val="0"/>
+          <w:iCs w:val="0"/>
+          <w:caps w:val="0"/>
+          <w:color w:val="auto"/>
+          <w:spacing w:val="0"/>
+          <w:sz w:val="24"/>
+          <w:szCs w:val="24"/>
+        </w:rPr>
+        <w:t>I used Scribble to annotate the contract with</w:t>
+      </w:r>
+      <w:bookmarkStart w:id="0" w:name="_GoBack"/>
+      <w:bookmarkEnd w:id="0"/>
+      <w:r>
+        <w:rPr>
+          <w:rFonts w:hint="default" w:ascii="Calibri" w:hAnsi="Calibri" w:eastAsia="Segoe UI" w:cs="Calibri"/>
+          <w:i w:val="0"/>
+          <w:iCs w:val="0"/>
+          <w:caps w:val="0"/>
+          <w:color w:val="auto"/>
+          <w:spacing w:val="0"/>
+          <w:sz w:val="24"/>
+          <w:szCs w:val="24"/>
+        </w:rPr>
+        <w:t xml:space="preserve"> formal properties, such as ensuring only the certifier can issue or revoke certificates and that the certifier address is never zero. I successfully instrumented the contract using Scribble, generating an instrumented Solidity file. I attempted to analyze the instrumented contract with Mythril and MythX, but encountered technical limitations: Mythril has Windows build issues, and MythX has been sunset as a service. On a Linux system or with access to Diligence Fuzzing or similar tools, the instrumented contract could be analyzed for violations of the specified properties. This process demonstrates the application of formal verification principles as recommended by CertiK’s methodology.</w:t>
+      </w:r>
+    </w:p>
+    <w:p>
+      <w:pPr>
+        <w:rPr>
+          <w:color w:val="002060"/>
+          <w:sz w:val="24"/>
+          <w:szCs w:val="24"/>
+        </w:rPr>
+      </w:pPr>
     </w:p>
     <w:sectPr>
       <w:pgSz w:w="12240" w:h="15840"/>
@@ -1790,7 +1873,7 @@
     <w:lsdException w:qFormat="1" w:unhideWhenUsed="0" w:uiPriority="10" w:semiHidden="0" w:name="Title"/>
     <w:lsdException w:unhideWhenUsed="0" w:uiPriority="0" w:semiHidden="0" w:name="Closing"/>
     <w:lsdException w:unhideWhenUsed="0" w:uiPriority="0" w:semiHidden="0" w:name="Signature"/>
-    <w:lsdException w:unhideWhenUsed="0" w:uiPriority="0" w:name="Default Paragraph Font"/>
+    <w:lsdException w:qFormat="1" w:unhideWhenUsed="0" w:uiPriority="0" w:name="Default Paragraph Font"/>
     <w:lsdException w:unhideWhenUsed="0" w:uiPriority="0" w:semiHidden="0" w:name="Body Text"/>
     <w:lsdException w:unhideWhenUsed="0" w:uiPriority="0" w:semiHidden="0" w:name="Body Text Indent"/>
     <w:lsdException w:unhideWhenUsed="0" w:uiPriority="0" w:semiHidden="0" w:name="List Continue"/>
@@ -1873,7 +1956,7 @@
     <w:lsdException w:unhideWhenUsed="0" w:uiPriority="0" w:semiHidden="0" w:name="Table Web 2"/>
     <w:lsdException w:unhideWhenUsed="0" w:uiPriority="0" w:semiHidden="0" w:name="Table Web 3"/>
     <w:lsdException w:unhideWhenUsed="0" w:uiPriority="0" w:semiHidden="0" w:name="Balloon Text"/>
-    <w:lsdException w:unhideWhenUsed="0" w:uiPriority="0" w:semiHidden="0" w:name="Table Grid"/>
+    <w:lsdException w:qFormat="1" w:unhideWhenUsed="0" w:uiPriority="0" w:semiHidden="0" w:name="Table Grid"/>
     <w:lsdException w:unhideWhenUsed="0" w:uiPriority="0" w:semiHidden="0" w:name="Table Theme"/>
     <w:lsdException w:unhideWhenUsed="0" w:uiPriority="60" w:semiHidden="0" w:name="Light Shading"/>
     <w:lsdException w:unhideWhenUsed="0" w:uiPriority="61" w:semiHidden="0" w:name="Light List"/>
@@ -2039,6 +2122,7 @@
   <w:style w:type="character" w:default="1" w:styleId="4">
     <w:name w:val="Default Paragraph Font"/>
     <w:semiHidden/>
+    <w:qFormat/>
     <w:uiPriority w:val="0"/>
   </w:style>
   <w:style w:type="table" w:default="1" w:styleId="5">
@@ -2072,9 +2156,35 @@
       <w:u w:val="single"/>
     </w:rPr>
   </w:style>
-  <w:style w:type="table" w:styleId="8">
+  <w:style w:type="paragraph" w:styleId="8">
+    <w:name w:val="Normal (Web)"/>
+    <w:uiPriority w:val="0"/>
+    <w:pPr>
+      <w:spacing w:before="0" w:beforeAutospacing="1" w:after="0" w:afterAutospacing="1"/>
+      <w:ind w:left="0" w:right="0"/>
+      <w:jc w:val="left"/>
+    </w:pPr>
+    <w:rPr>
+      <w:kern w:val="0"/>
+      <w:sz w:val="24"/>
+      <w:szCs w:val="24"/>
+      <w:lang w:val="en-US" w:eastAsia="zh-CN" w:bidi="ar"/>
+    </w:rPr>
+  </w:style>
+  <w:style w:type="character" w:styleId="9">
+    <w:name w:val="Strong"/>
+    <w:basedOn w:val="4"/>
+    <w:qFormat/>
+    <w:uiPriority w:val="0"/>
+    <w:rPr>
+      <w:b/>
+      <w:bCs/>
+    </w:rPr>
+  </w:style>
+  <w:style w:type="table" w:styleId="10">
     <w:name w:val="Table Grid"/>
     <w:basedOn w:val="5"/>
+    <w:qFormat/>
     <w:uiPriority w:val="0"/>
     <w:pPr>
       <w:widowControl w:val="0"/>
@@ -2091,7 +2201,7 @@
       </w:tblBorders>
     </w:tblPr>
   </w:style>
-  <w:style w:type="paragraph" w:styleId="9">
+  <w:style w:type="paragraph" w:styleId="11">
     <w:name w:val="Title"/>
     <w:basedOn w:val="1"/>
     <w:next w:val="1"/>

</xml_diff>